<commit_message>
Updated code to use a single ReadCPMDir function. Corrected 400k CP/M disk extraction
</commit_message>
<xml_diff>
--- a/H8D Utility Changes.docx
+++ b/H8D Utility Changes.docx
@@ -57,7 +57,15 @@
         </w:numPr>
       </w:pPr>
       <w:r>
-        <w:t>Added try/catch to ReadCPMDir Entry for empty images</w:t>
+        <w:t xml:space="preserve">Added try/catch to </w:t>
+      </w:r>
+      <w:proofErr w:type="spellStart"/>
+      <w:r>
+        <w:t>ReadCPMDir</w:t>
+      </w:r>
+      <w:proofErr w:type="spellEnd"/>
+      <w:r>
+        <w:t xml:space="preserve"> Entry for empty images</w:t>
       </w:r>
     </w:p>
     <w:p>
@@ -105,7 +113,15 @@
         </w:numPr>
       </w:pPr>
       <w:r>
-        <w:t>Changed from ASCIIencoding to UTF8Encoding to deal with ASCII chars with bit 7 set high being encoded as ‘?’ instead of the proper character</w:t>
+        <w:t xml:space="preserve">Changed from </w:t>
+      </w:r>
+      <w:proofErr w:type="spellStart"/>
+      <w:r>
+        <w:t>ASCIIencoding</w:t>
+      </w:r>
+      <w:proofErr w:type="spellEnd"/>
+      <w:r>
+        <w:t xml:space="preserve"> to UTF8Encoding to deal with ASCII chars with bit 7 set high being encoded as ‘?’ instead of the proper character</w:t>
       </w:r>
     </w:p>
     <w:p>
@@ -153,11 +169,27 @@
         </w:numPr>
       </w:pPr>
       <w:r>
-        <w:t>Added .imd file read capability</w:t>
-      </w:r>
-      <w:r>
-        <w:t xml:space="preserve"> to convert to H37 format</w:t>
-      </w:r>
+        <w:t>Added .</w:t>
+      </w:r>
+      <w:proofErr w:type="spellStart"/>
+      <w:r>
+        <w:t>imd</w:t>
+      </w:r>
+      <w:proofErr w:type="spellEnd"/>
+      <w:r>
+        <w:t xml:space="preserve"> file </w:t>
+      </w:r>
+      <w:r>
+        <w:t xml:space="preserve">directory </w:t>
+      </w:r>
+      <w:r>
+        <w:t>read capability</w:t>
+      </w:r>
+      <w:r>
+        <w:t xml:space="preserve"> </w:t>
+      </w:r>
+      <w:bookmarkStart w:id="0" w:name="_GoBack"/>
+      <w:bookmarkEnd w:id="0"/>
     </w:p>
     <w:p>
       <w:pPr>
@@ -168,7 +200,10 @@
         </w:numPr>
       </w:pPr>
       <w:r>
-        <w:t>Version 1.8</w:t>
+        <w:t xml:space="preserve">Version </w:t>
+      </w:r>
+      <w:r>
+        <w:t>2.0</w:t>
       </w:r>
     </w:p>
     <w:p>
@@ -180,7 +215,15 @@
         </w:numPr>
       </w:pPr>
       <w:r>
-        <w:t xml:space="preserve">Added try catch to SYx </w:t>
+        <w:t xml:space="preserve">Added try catch to </w:t>
+      </w:r>
+      <w:proofErr w:type="spellStart"/>
+      <w:r>
+        <w:t>SYx</w:t>
+      </w:r>
+      <w:proofErr w:type="spellEnd"/>
+      <w:r>
+        <w:t xml:space="preserve"> </w:t>
       </w:r>
       <w:r>
         <w:t xml:space="preserve">door </w:t>
@@ -198,10 +241,16 @@
         </w:numPr>
       </w:pPr>
       <w:r>
-        <w:t>Add file extract for CP/M files in .IMD images</w:t>
-      </w:r>
-      <w:bookmarkStart w:id="0" w:name="_GoBack"/>
-      <w:bookmarkEnd w:id="0"/>
+        <w:t xml:space="preserve">Add file extract for CP/M files </w:t>
+      </w:r>
+      <w:proofErr w:type="gramStart"/>
+      <w:r>
+        <w:t>in .IMD</w:t>
+      </w:r>
+      <w:proofErr w:type="gramEnd"/>
+      <w:r>
+        <w:t xml:space="preserve"> images</w:t>
+      </w:r>
     </w:p>
     <w:p>
       <w:pPr>
@@ -213,8 +262,13 @@
         <w:ind w:left="360"/>
       </w:pPr>
       <w:r>
-        <w:t>Updated CPMFile</w:t>
-      </w:r>
+        <w:t xml:space="preserve">Updated </w:t>
+      </w:r>
+      <w:proofErr w:type="spellStart"/>
+      <w:r>
+        <w:t>CPMFile</w:t>
+      </w:r>
+      <w:proofErr w:type="spellEnd"/>
       <w:r>
         <w:t xml:space="preserve"> code</w:t>
       </w:r>
@@ -333,7 +387,11 @@
         <w:spacing w:after="0"/>
       </w:pPr>
       <w:r>
-        <w:t xml:space="preserve">Catalog -  </w:t>
+        <w:t xml:space="preserve">Catalog </w:t>
+      </w:r>
+      <w:proofErr w:type="gramStart"/>
+      <w:r>
+        <w:t xml:space="preserve">-  </w:t>
       </w:r>
       <w:r>
         <w:rPr>
@@ -347,7 +405,15 @@
           <w:b/>
           <w:bCs/>
         </w:rPr>
-        <w:t>utton2</w:t>
+        <w:t>utton</w:t>
+      </w:r>
+      <w:proofErr w:type="gramEnd"/>
+      <w:r>
+        <w:rPr>
+          <w:b/>
+          <w:bCs/>
+        </w:rPr>
+        <w:t>2</w:t>
       </w:r>
       <w:r>
         <w:t xml:space="preserve"> line 253 </w:t>
@@ -363,8 +429,21 @@
         <w:spacing w:after="0"/>
       </w:pPr>
       <w:r>
-        <w:t>Global var FileCount, TotalSize</w:t>
-      </w:r>
+        <w:t xml:space="preserve">Global var </w:t>
+      </w:r>
+      <w:proofErr w:type="spellStart"/>
+      <w:r>
+        <w:t>FileCount</w:t>
+      </w:r>
+      <w:proofErr w:type="spellEnd"/>
+      <w:r>
+        <w:t xml:space="preserve">, </w:t>
+      </w:r>
+      <w:proofErr w:type="spellStart"/>
+      <w:r>
+        <w:t>TotalSize</w:t>
+      </w:r>
+      <w:proofErr w:type="spellEnd"/>
     </w:p>
     <w:p>
       <w:pPr>
@@ -375,8 +454,18 @@
         </w:numPr>
         <w:spacing w:after="0"/>
       </w:pPr>
-      <w:r>
-        <w:t>ReadCPMImage() line 645</w:t>
+      <w:proofErr w:type="spellStart"/>
+      <w:proofErr w:type="gramStart"/>
+      <w:r>
+        <w:t>ReadCPMImage</w:t>
+      </w:r>
+      <w:proofErr w:type="spellEnd"/>
+      <w:r>
+        <w:t>(</w:t>
+      </w:r>
+      <w:proofErr w:type="gramEnd"/>
+      <w:r>
+        <w:t>) line 645</w:t>
       </w:r>
     </w:p>
     <w:p>
@@ -388,8 +477,18 @@
         </w:numPr>
         <w:spacing w:after="0"/>
       </w:pPr>
-      <w:r>
-        <w:t>ReadCPMDirEntry() line 715</w:t>
+      <w:proofErr w:type="spellStart"/>
+      <w:proofErr w:type="gramStart"/>
+      <w:r>
+        <w:t>ReadCPMDirEntry</w:t>
+      </w:r>
+      <w:proofErr w:type="spellEnd"/>
+      <w:r>
+        <w:t>(</w:t>
+      </w:r>
+      <w:proofErr w:type="gramEnd"/>
+      <w:r>
+        <w:t>) line 715</w:t>
       </w:r>
     </w:p>
     <w:p>
@@ -403,7 +502,49 @@
           <w:sz w:val="19"/>
           <w:szCs w:val="19"/>
         </w:rPr>
-        <w:t>(listBox1.Items[i].ToString().Contains(</w:t>
+        <w:t>(listBox1.Items[</w:t>
+      </w:r>
+      <w:proofErr w:type="spellStart"/>
+      <w:r>
+        <w:rPr>
+          <w:rFonts w:ascii="Consolas" w:hAnsi="Consolas" w:cs="Consolas"/>
+          <w:color w:val="000000"/>
+          <w:sz w:val="19"/>
+          <w:szCs w:val="19"/>
+        </w:rPr>
+        <w:t>i</w:t>
+      </w:r>
+      <w:proofErr w:type="spellEnd"/>
+      <w:proofErr w:type="gramStart"/>
+      <w:r>
+        <w:rPr>
+          <w:rFonts w:ascii="Consolas" w:hAnsi="Consolas" w:cs="Consolas"/>
+          <w:color w:val="000000"/>
+          <w:sz w:val="19"/>
+          <w:szCs w:val="19"/>
+        </w:rPr>
+        <w:t>].</w:t>
+      </w:r>
+      <w:proofErr w:type="spellStart"/>
+      <w:r>
+        <w:rPr>
+          <w:rFonts w:ascii="Consolas" w:hAnsi="Consolas" w:cs="Consolas"/>
+          <w:color w:val="000000"/>
+          <w:sz w:val="19"/>
+          <w:szCs w:val="19"/>
+        </w:rPr>
+        <w:t>ToString</w:t>
+      </w:r>
+      <w:proofErr w:type="spellEnd"/>
+      <w:proofErr w:type="gramEnd"/>
+      <w:r>
+        <w:rPr>
+          <w:rFonts w:ascii="Consolas" w:hAnsi="Consolas" w:cs="Consolas"/>
+          <w:color w:val="000000"/>
+          <w:sz w:val="19"/>
+          <w:szCs w:val="19"/>
+        </w:rPr>
+        <w:t>().Contains(</w:t>
       </w:r>
       <w:r>
         <w:rPr>
@@ -537,11 +678,16 @@
       <w:pPr>
         <w:spacing w:after="0"/>
       </w:pPr>
+      <w:proofErr w:type="gramStart"/>
       <w:r>
         <w:t xml:space="preserve">Form4.cs  </w:t>
       </w:r>
       <w:r>
-        <w:t>ROM Boot</w:t>
+        <w:t>ROM</w:t>
+      </w:r>
+      <w:proofErr w:type="gramEnd"/>
+      <w:r>
+        <w:t xml:space="preserve"> Boot</w:t>
       </w:r>
       <w:r>
         <w:t xml:space="preserve"> </w:t>
@@ -561,7 +707,15 @@
         <w:t xml:space="preserve">Form4.cs </w:t>
       </w:r>
       <w:r>
-        <w:t>Function LoadROM line 1839</w:t>
+        <w:t xml:space="preserve">Function </w:t>
+      </w:r>
+      <w:proofErr w:type="spellStart"/>
+      <w:r>
+        <w:t>LoadROM</w:t>
+      </w:r>
+      <w:proofErr w:type="spellEnd"/>
+      <w:r>
+        <w:t xml:space="preserve"> line 1839</w:t>
       </w:r>
     </w:p>
     <w:p>
@@ -644,6 +798,7 @@
           <w:shd w:val="clear" w:color="auto" w:fill="FFFFFF"/>
         </w:rPr>
       </w:pPr>
+      <w:proofErr w:type="spellStart"/>
       <w:r>
         <w:rPr>
           <w:rFonts w:ascii="Arial" w:hAnsi="Arial" w:cs="Arial"/>
@@ -652,7 +807,18 @@
           <w:szCs w:val="20"/>
           <w:shd w:val="clear" w:color="auto" w:fill="FFFFFF"/>
         </w:rPr>
-        <w:t>diskdef </w:t>
+        <w:t>diskdef</w:t>
+      </w:r>
+      <w:proofErr w:type="spellEnd"/>
+      <w:r>
+        <w:rPr>
+          <w:rFonts w:ascii="Arial" w:hAnsi="Arial" w:cs="Arial"/>
+          <w:color w:val="222222"/>
+          <w:sz w:val="20"/>
+          <w:szCs w:val="20"/>
+          <w:shd w:val="clear" w:color="auto" w:fill="FFFFFF"/>
+        </w:rPr>
+        <w:t> </w:t>
       </w:r>
       <w:r>
         <w:rPr>
@@ -682,7 +848,29 @@
           <w:szCs w:val="20"/>
           <w:shd w:val="clear" w:color="auto" w:fill="FFFFFF"/>
         </w:rPr>
-        <w:t>   seclen 256</w:t>
+        <w:t>   </w:t>
+      </w:r>
+      <w:proofErr w:type="spellStart"/>
+      <w:r>
+        <w:rPr>
+          <w:rFonts w:ascii="Arial" w:hAnsi="Arial" w:cs="Arial"/>
+          <w:color w:val="222222"/>
+          <w:sz w:val="20"/>
+          <w:szCs w:val="20"/>
+          <w:shd w:val="clear" w:color="auto" w:fill="FFFFFF"/>
+        </w:rPr>
+        <w:t>seclen</w:t>
+      </w:r>
+      <w:proofErr w:type="spellEnd"/>
+      <w:r>
+        <w:rPr>
+          <w:rFonts w:ascii="Arial" w:hAnsi="Arial" w:cs="Arial"/>
+          <w:color w:val="222222"/>
+          <w:sz w:val="20"/>
+          <w:szCs w:val="20"/>
+          <w:shd w:val="clear" w:color="auto" w:fill="FFFFFF"/>
+        </w:rPr>
+        <w:t xml:space="preserve"> 256</w:t>
       </w:r>
       <w:r>
         <w:rPr>
@@ -720,7 +908,29 @@
           <w:szCs w:val="20"/>
           <w:shd w:val="clear" w:color="auto" w:fill="FFFFFF"/>
         </w:rPr>
-        <w:t>   sectrk 10</w:t>
+        <w:t>   </w:t>
+      </w:r>
+      <w:proofErr w:type="spellStart"/>
+      <w:r>
+        <w:rPr>
+          <w:rFonts w:ascii="Arial" w:hAnsi="Arial" w:cs="Arial"/>
+          <w:color w:val="222222"/>
+          <w:sz w:val="20"/>
+          <w:szCs w:val="20"/>
+          <w:shd w:val="clear" w:color="auto" w:fill="FFFFFF"/>
+        </w:rPr>
+        <w:t>sectrk</w:t>
+      </w:r>
+      <w:proofErr w:type="spellEnd"/>
+      <w:r>
+        <w:rPr>
+          <w:rFonts w:ascii="Arial" w:hAnsi="Arial" w:cs="Arial"/>
+          <w:color w:val="222222"/>
+          <w:sz w:val="20"/>
+          <w:szCs w:val="20"/>
+          <w:shd w:val="clear" w:color="auto" w:fill="FFFFFF"/>
+        </w:rPr>
+        <w:t xml:space="preserve"> 10</w:t>
       </w:r>
       <w:r>
         <w:rPr>
@@ -739,7 +949,29 @@
           <w:szCs w:val="20"/>
           <w:shd w:val="clear" w:color="auto" w:fill="FFFFFF"/>
         </w:rPr>
-        <w:t>   blocksize 1024</w:t>
+        <w:t>   </w:t>
+      </w:r>
+      <w:proofErr w:type="spellStart"/>
+      <w:r>
+        <w:rPr>
+          <w:rFonts w:ascii="Arial" w:hAnsi="Arial" w:cs="Arial"/>
+          <w:color w:val="222222"/>
+          <w:sz w:val="20"/>
+          <w:szCs w:val="20"/>
+          <w:shd w:val="clear" w:color="auto" w:fill="FFFFFF"/>
+        </w:rPr>
+        <w:t>blocksize</w:t>
+      </w:r>
+      <w:proofErr w:type="spellEnd"/>
+      <w:r>
+        <w:rPr>
+          <w:rFonts w:ascii="Arial" w:hAnsi="Arial" w:cs="Arial"/>
+          <w:color w:val="222222"/>
+          <w:sz w:val="20"/>
+          <w:szCs w:val="20"/>
+          <w:shd w:val="clear" w:color="auto" w:fill="FFFFFF"/>
+        </w:rPr>
+        <w:t xml:space="preserve"> 1024</w:t>
       </w:r>
       <w:r>
         <w:rPr>
@@ -758,7 +990,29 @@
           <w:szCs w:val="20"/>
           <w:shd w:val="clear" w:color="auto" w:fill="FFFFFF"/>
         </w:rPr>
-        <w:t>   maxdir 32</w:t>
+        <w:t>   </w:t>
+      </w:r>
+      <w:proofErr w:type="spellStart"/>
+      <w:r>
+        <w:rPr>
+          <w:rFonts w:ascii="Arial" w:hAnsi="Arial" w:cs="Arial"/>
+          <w:color w:val="222222"/>
+          <w:sz w:val="20"/>
+          <w:szCs w:val="20"/>
+          <w:shd w:val="clear" w:color="auto" w:fill="FFFFFF"/>
+        </w:rPr>
+        <w:t>maxdir</w:t>
+      </w:r>
+      <w:proofErr w:type="spellEnd"/>
+      <w:r>
+        <w:rPr>
+          <w:rFonts w:ascii="Arial" w:hAnsi="Arial" w:cs="Arial"/>
+          <w:color w:val="222222"/>
+          <w:sz w:val="20"/>
+          <w:szCs w:val="20"/>
+          <w:shd w:val="clear" w:color="auto" w:fill="FFFFFF"/>
+        </w:rPr>
+        <w:t xml:space="preserve"> 32</w:t>
       </w:r>
       <w:r>
         <w:rPr>
@@ -796,7 +1050,29 @@
           <w:szCs w:val="20"/>
           <w:shd w:val="clear" w:color="auto" w:fill="FFFFFF"/>
         </w:rPr>
-        <w:t>   boottrk 3</w:t>
+        <w:t>   </w:t>
+      </w:r>
+      <w:proofErr w:type="spellStart"/>
+      <w:r>
+        <w:rPr>
+          <w:rFonts w:ascii="Arial" w:hAnsi="Arial" w:cs="Arial"/>
+          <w:color w:val="222222"/>
+          <w:sz w:val="20"/>
+          <w:szCs w:val="20"/>
+          <w:shd w:val="clear" w:color="auto" w:fill="FFFFFF"/>
+        </w:rPr>
+        <w:t>boottrk</w:t>
+      </w:r>
+      <w:proofErr w:type="spellEnd"/>
+      <w:r>
+        <w:rPr>
+          <w:rFonts w:ascii="Arial" w:hAnsi="Arial" w:cs="Arial"/>
+          <w:color w:val="222222"/>
+          <w:sz w:val="20"/>
+          <w:szCs w:val="20"/>
+          <w:shd w:val="clear" w:color="auto" w:fill="FFFFFF"/>
+        </w:rPr>
+        <w:t xml:space="preserve"> 3</w:t>
       </w:r>
       <w:r>
         <w:rPr>
@@ -815,7 +1091,29 @@
           <w:szCs w:val="20"/>
           <w:shd w:val="clear" w:color="auto" w:fill="FFFFFF"/>
         </w:rPr>
-        <w:t>   os 2.2</w:t>
+        <w:t>   </w:t>
+      </w:r>
+      <w:proofErr w:type="spellStart"/>
+      <w:r>
+        <w:rPr>
+          <w:rFonts w:ascii="Arial" w:hAnsi="Arial" w:cs="Arial"/>
+          <w:color w:val="222222"/>
+          <w:sz w:val="20"/>
+          <w:szCs w:val="20"/>
+          <w:shd w:val="clear" w:color="auto" w:fill="FFFFFF"/>
+        </w:rPr>
+        <w:t>os</w:t>
+      </w:r>
+      <w:proofErr w:type="spellEnd"/>
+      <w:r>
+        <w:rPr>
+          <w:rFonts w:ascii="Arial" w:hAnsi="Arial" w:cs="Arial"/>
+          <w:color w:val="222222"/>
+          <w:sz w:val="20"/>
+          <w:szCs w:val="20"/>
+          <w:shd w:val="clear" w:color="auto" w:fill="FFFFFF"/>
+        </w:rPr>
+        <w:t xml:space="preserve"> 2.2</w:t>
       </w:r>
     </w:p>
     <w:p>
@@ -1087,8 +1385,13 @@
       <w:pPr>
         <w:spacing w:after="0"/>
       </w:pPr>
-      <w:r>
-        <w:t>ReadCPMImage counts on directory entries being sequential</w:t>
+      <w:proofErr w:type="spellStart"/>
+      <w:r>
+        <w:t>ReadCPMImage</w:t>
+      </w:r>
+      <w:proofErr w:type="spellEnd"/>
+      <w:r>
+        <w:t xml:space="preserve"> counts on directory entries being sequential</w:t>
       </w:r>
     </w:p>
     <w:p/>
@@ -1197,7 +1500,15 @@
     <w:p/>
     <w:p>
       <w:r>
-        <w:t>I've completed my fist set of updates to the H8DUtility and attached a zip file with the exe file. The changes are listed below. Please let me know if you try it out and if (when) you encounter a problem.. I still need to add comments to my code and clean up a few things, so I'll release the code a little bit later. As this was my first C# coding experience, there was a lot of learning on my part. "The Programmers CP/M Handbook" was invaluable.</w:t>
+        <w:t xml:space="preserve">I've completed my fist set of updates to the H8DUtility and attached a zip file with the exe file. The changes are listed below. Please let me know if you try it out and if (when) you encounter a </w:t>
+      </w:r>
+      <w:proofErr w:type="gramStart"/>
+      <w:r>
+        <w:t>problem..</w:t>
+      </w:r>
+      <w:proofErr w:type="gramEnd"/>
+      <w:r>
+        <w:t xml:space="preserve"> I still need to add comments to my code and clean up a few things, so I'll release the code a little bit later. As this was my first C# coding experience, there was a lot of learning on my part. "The Programmers CP/M Handbook" was invaluable.</w:t>
       </w:r>
     </w:p>
     <w:p/>
@@ -1225,7 +1536,15 @@
       </w:r>
       <w:r>
         <w:tab/>
-        <w:t>Added try/catch to ReadCPMDir Entry for empty images</w:t>
+        <w:t xml:space="preserve">Added try/catch to </w:t>
+      </w:r>
+      <w:proofErr w:type="spellStart"/>
+      <w:r>
+        <w:t>ReadCPMDir</w:t>
+      </w:r>
+      <w:proofErr w:type="spellEnd"/>
+      <w:r>
+        <w:t xml:space="preserve"> Entry for empty images</w:t>
       </w:r>
     </w:p>
     <w:p>
@@ -1262,7 +1581,15 @@
       </w:r>
       <w:r>
         <w:tab/>
-        <w:t>Changed from ASCIIencoding to UTF8Encoding to deal with ASCII chars with bit 7 set high being encoded as ‘?’ instead of the proper character</w:t>
+        <w:t xml:space="preserve">Changed from </w:t>
+      </w:r>
+      <w:proofErr w:type="spellStart"/>
+      <w:r>
+        <w:t>ASCIIencoding</w:t>
+      </w:r>
+      <w:proofErr w:type="spellEnd"/>
+      <w:r>
+        <w:t xml:space="preserve"> to UTF8Encoding to deal with ASCII chars with bit 7 set high being encoded as ‘?’ instead of the proper character</w:t>
       </w:r>
     </w:p>
     <w:p/>
@@ -1273,7 +1600,15 @@
     </w:p>
     <w:p>
       <w:r>
-        <w:t>Add support for .IMD files. I looked at the .HFE files, but they are stored in a MFM encoded format making manipulation much more difficult.</w:t>
+        <w:t xml:space="preserve">Add support for .IMD files. I looked at the .HFE files, but they are stored in </w:t>
+      </w:r>
+      <w:proofErr w:type="gramStart"/>
+      <w:r>
+        <w:t>a</w:t>
+      </w:r>
+      <w:proofErr w:type="gramEnd"/>
+      <w:r>
+        <w:t xml:space="preserve"> MFM encoded format making manipulation much more difficult.</w:t>
       </w:r>
     </w:p>
     <w:p>

</xml_diff>